<commit_message>
add new file for submission
</commit_message>
<xml_diff>
--- a/Template_Files/01_SafetyPlan_LaneAssistance_Template.docx
+++ b/Template_Files/01_SafetyPlan_LaneAssistance_Template.docx
@@ -193,7 +193,21 @@
           <w:b/>
           <w:color w:val="B7B7B7"/>
         </w:rPr>
-        <w:t>[Version]</w:t>
+        <w:t>[</w:t>
+      </w:r>
+      <w:r>
+        <w:rPr>
+          <w:b/>
+          <w:color w:val="B7B7B7"/>
+        </w:rPr>
+        <w:t>2.0</w:t>
+      </w:r>
+      <w:r>
+        <w:rPr>
+          <w:b/>
+          <w:color w:val="B7B7B7"/>
+        </w:rPr>
+        <w:t>]</w:t>
       </w:r>
     </w:p>
     <w:p>
@@ -321,67 +335,6 @@
     </w:p>
     <w:p>
       <w:pPr>
-        <w:rPr>
-          <w:b/>
-          <w:color w:val="B7B7B7"/>
-        </w:rPr>
-      </w:pPr>
-      <w:r>
-        <w:rPr>
-          <w:b/>
-          <w:color w:val="B7B7B7"/>
-        </w:rPr>
-        <w:t xml:space="preserve">[Instructions: Fill in the date, version and description fields. You can fill out the Editor field with your name if you want to do so. Keep track of your editing as if this were a </w:t>
-      </w:r>
-      <w:proofErr w:type="gramStart"/>
-      <w:r>
-        <w:rPr>
-          <w:b/>
-          <w:color w:val="B7B7B7"/>
-        </w:rPr>
-        <w:t>real world</w:t>
-      </w:r>
-      <w:proofErr w:type="gramEnd"/>
-      <w:r>
-        <w:rPr>
-          <w:b/>
-          <w:color w:val="B7B7B7"/>
-        </w:rPr>
-        <w:t xml:space="preserve"> project. </w:t>
-      </w:r>
-    </w:p>
-    <w:p>
-      <w:pPr>
-        <w:rPr>
-          <w:b/>
-          <w:color w:val="B7B7B7"/>
-        </w:rPr>
-      </w:pPr>
-    </w:p>
-    <w:p>
-      <w:pPr>
-        <w:rPr>
-          <w:b/>
-          <w:color w:val="B7B7B7"/>
-        </w:rPr>
-      </w:pPr>
-      <w:r>
-        <w:rPr>
-          <w:b/>
-          <w:color w:val="B7B7B7"/>
-        </w:rPr>
-        <w:t>For example, if this were your first draft or first s</w:t>
-      </w:r>
-      <w:r>
-        <w:rPr>
-          <w:b/>
-          <w:color w:val="B7B7B7"/>
-        </w:rPr>
-        <w:t>ubmission, you might say version 1.0. If this is a second submission attempt, then you'd add a second line with a new date and version 2.0]</w:t>
-      </w:r>
-    </w:p>
-    <w:p>
-      <w:pPr>
         <w:widowControl w:val="0"/>
         <w:spacing w:after="180"/>
         <w:rPr>
@@ -629,6 +582,14 @@
                 <w:szCs w:val="22"/>
               </w:rPr>
             </w:pPr>
+            <w:r>
+              <w:rPr>
+                <w:rFonts w:ascii="Calibri" w:eastAsia="Calibri" w:hAnsi="Calibri" w:cs="Calibri"/>
+                <w:sz w:val="22"/>
+                <w:szCs w:val="22"/>
+              </w:rPr>
+              <w:t>24/112018</w:t>
+            </w:r>
           </w:p>
         </w:tc>
         <w:tc>
@@ -645,6 +606,14 @@
                 <w:szCs w:val="22"/>
               </w:rPr>
             </w:pPr>
+            <w:r>
+              <w:rPr>
+                <w:rFonts w:ascii="Calibri" w:eastAsia="Calibri" w:hAnsi="Calibri" w:cs="Calibri"/>
+                <w:sz w:val="22"/>
+                <w:szCs w:val="22"/>
+              </w:rPr>
+              <w:t xml:space="preserve">2.0 </w:t>
+            </w:r>
           </w:p>
         </w:tc>
         <w:tc>
@@ -661,6 +630,14 @@
                 <w:szCs w:val="22"/>
               </w:rPr>
             </w:pPr>
+            <w:r>
+              <w:rPr>
+                <w:rFonts w:ascii="Calibri" w:eastAsia="Calibri" w:hAnsi="Calibri" w:cs="Calibri"/>
+                <w:sz w:val="22"/>
+                <w:szCs w:val="22"/>
+              </w:rPr>
+              <w:t>Atul Kumar</w:t>
+            </w:r>
           </w:p>
         </w:tc>
         <w:tc>
@@ -677,6 +654,14 @@
                 <w:szCs w:val="22"/>
               </w:rPr>
             </w:pPr>
+            <w:r>
+              <w:rPr>
+                <w:rFonts w:ascii="Calibri" w:eastAsia="Calibri" w:hAnsi="Calibri" w:cs="Calibri"/>
+                <w:sz w:val="22"/>
+                <w:szCs w:val="22"/>
+              </w:rPr>
+              <w:t>Version 2.0</w:t>
+            </w:r>
           </w:p>
         </w:tc>
       </w:tr>
@@ -897,70 +882,6 @@
       <w:r>
         <w:t>Table of Contents</w:t>
       </w:r>
-    </w:p>
-    <w:p>
-      <w:pPr>
-        <w:rPr>
-          <w:b/>
-          <w:color w:val="B7B7B7"/>
-        </w:rPr>
-      </w:pPr>
-      <w:r>
-        <w:rPr>
-          <w:b/>
-          <w:color w:val="B7B7B7"/>
-        </w:rPr>
-        <w:t>[Instructions: We have provided a table of contents. If the table of contents is not showing up correctly in your word processor of choice, please update it. The table of contents should show each section of the document and page numbers or links. Most wor</w:t>
-      </w:r>
-      <w:r>
-        <w:rPr>
-          <w:b/>
-          <w:color w:val="B7B7B7"/>
-        </w:rPr>
-        <w:t xml:space="preserve">d processors can do this for you. In </w:t>
-      </w:r>
-      <w:hyperlink r:id="rId10">
-        <w:r>
-          <w:rPr>
-            <w:b/>
-            <w:color w:val="B7B7B7"/>
-            <w:u w:val="single"/>
-          </w:rPr>
-          <w:t>Google Docs</w:t>
-        </w:r>
-      </w:hyperlink>
-      <w:r>
-        <w:rPr>
-          <w:b/>
-          <w:color w:val="B7B7B7"/>
-        </w:rPr>
-        <w:t xml:space="preserve">, you can use headings for each section and then go to Insert &gt; Table of Contents.  </w:t>
-      </w:r>
-      <w:hyperlink r:id="rId11">
-        <w:r>
-          <w:rPr>
-            <w:b/>
-            <w:color w:val="B7B7B7"/>
-            <w:u w:val="single"/>
-          </w:rPr>
-          <w:t>Microsoft Word</w:t>
-        </w:r>
-      </w:hyperlink>
-      <w:r>
-        <w:rPr>
-          <w:b/>
-          <w:color w:val="B7B7B7"/>
-        </w:rPr>
-        <w:t xml:space="preserve"> has similar capabilities]</w:t>
-      </w:r>
-    </w:p>
-    <w:p>
-      <w:pPr>
-        <w:rPr>
-          <w:b/>
-          <w:color w:val="B7B7B7"/>
-        </w:rPr>
-      </w:pPr>
     </w:p>
     <w:p>
       <w:pPr>
@@ -1332,121 +1253,56 @@
     <w:p>
       <w:pPr>
         <w:rPr>
-          <w:b/>
           <w:color w:val="B7B7B7"/>
         </w:rPr>
       </w:pPr>
       <w:r>
+        <w:t>P</w:t>
+      </w:r>
+      <w:r>
+        <w:t>rovide</w:t>
+      </w:r>
+      <w:r>
+        <w:t xml:space="preserve"> </w:t>
+      </w:r>
+      <w:r>
+        <w:t xml:space="preserve">the document for the audit purpose for different stack holders. In multivendor </w:t>
+      </w:r>
+      <w:r>
+        <w:t>development, safety</w:t>
+      </w:r>
+      <w:r>
+        <w:t xml:space="preserve"> plan </w:t>
+      </w:r>
+      <w:r>
+        <w:t>provides</w:t>
+      </w:r>
+      <w:r>
+        <w:t xml:space="preserve"> overall framework for functional safety of the </w:t>
+      </w:r>
+      <w:r>
+        <w:t>lane assistance pertaining to the potential malfunctions of the electric and electronic system based on ISO26262 standard or tailed one.</w:t>
+      </w:r>
+    </w:p>
+    <w:p>
+      <w:pPr>
         <w:rPr>
           <w:b/>
           <w:color w:val="B7B7B7"/>
         </w:rPr>
-        <w:t>[Instructions: Answer what is the purpose of a safety plan?]</w:t>
-      </w:r>
-    </w:p>
-    <w:p>
-      <w:pPr>
-        <w:rPr>
-          <w:b/>
-          <w:color w:val="B7B7B7"/>
-        </w:rPr>
-      </w:pPr>
-      <w:r>
-        <w:rPr>
-          <w:b/>
-          <w:color w:val="B7B7B7"/>
-        </w:rPr>
-        <w:t>Provide the document for the audit purpose for different stack holders.</w:t>
-      </w:r>
-    </w:p>
-    <w:p>
-      <w:pPr>
-        <w:rPr>
-          <w:b/>
-          <w:color w:val="B7B7B7"/>
-        </w:rPr>
-      </w:pPr>
-      <w:r>
-        <w:rPr>
-          <w:b/>
-          <w:color w:val="B7B7B7"/>
-        </w:rPr>
-        <w:t xml:space="preserve">Discuss if product is new or </w:t>
-      </w:r>
-      <w:r>
-        <w:rPr>
-          <w:b/>
-          <w:color w:val="B7B7B7"/>
-        </w:rPr>
-        <w:t>modification. Tailor</w:t>
-      </w:r>
-      <w:r>
-        <w:rPr>
-          <w:b/>
-          <w:color w:val="B7B7B7"/>
-        </w:rPr>
-        <w:t xml:space="preserve"> the safety lifecycle if product is a </w:t>
-      </w:r>
-      <w:r>
-        <w:rPr>
-          <w:b/>
-          <w:color w:val="B7B7B7"/>
-        </w:rPr>
-        <w:t>modification if problems comes in the system clearly defining the scope/response</w:t>
-      </w:r>
-    </w:p>
-    <w:p>
-      <w:pPr>
-        <w:rPr>
-          <w:b/>
-          <w:color w:val="B7B7B7"/>
-        </w:rPr>
-      </w:pPr>
-      <w:r>
-        <w:rPr>
-          <w:b/>
-          <w:color w:val="B7B7B7"/>
-        </w:rPr>
-        <w:t>I multivendor developemnt.</w:t>
-      </w:r>
-      <w:bookmarkStart w:id="11" w:name="_GoBack"/>
-      <w:bookmarkEnd w:id="11"/>
-    </w:p>
-    <w:p>
-      <w:pPr>
-        <w:rPr>
-          <w:b/>
-          <w:color w:val="B7B7B7"/>
-        </w:rPr>
-      </w:pPr>
-    </w:p>
-    <w:p/>
+      </w:pPr>
+    </w:p>
     <w:p>
       <w:pPr>
         <w:pStyle w:val="Heading2"/>
         <w:contextualSpacing w:val="0"/>
       </w:pPr>
-      <w:bookmarkStart w:id="12" w:name="_sh22j99mm02k" w:colFirst="0" w:colLast="0"/>
-      <w:bookmarkEnd w:id="12"/>
+      <w:bookmarkStart w:id="11" w:name="_sh22j99mm02k" w:colFirst="0" w:colLast="0"/>
+      <w:bookmarkEnd w:id="11"/>
       <w:r>
         <w:t>Scope of the Project</w:t>
       </w:r>
     </w:p>
-    <w:p>
-      <w:pPr>
-        <w:rPr>
-          <w:b/>
-          <w:color w:val="B7B7B7"/>
-        </w:rPr>
-      </w:pPr>
-      <w:r>
-        <w:rPr>
-          <w:b/>
-          <w:color w:val="B7B7B7"/>
-        </w:rPr>
-        <w:t>[Instructions: Nothing to do here. This is for your information.]</w:t>
-      </w:r>
-    </w:p>
     <w:p/>
     <w:p>
       <w:r>
@@ -1485,10 +1341,7 @@
     <w:p/>
     <w:p>
       <w:r>
-        <w:t>The fo</w:t>
-      </w:r>
-      <w:r>
-        <w:t>llowing phases are out of scope:</w:t>
+        <w:t>The following phases are out of scope:</w:t>
       </w:r>
     </w:p>
     <w:p/>
@@ -1514,25 +1367,10 @@
         <w:pStyle w:val="Heading2"/>
         <w:contextualSpacing w:val="0"/>
       </w:pPr>
-      <w:bookmarkStart w:id="13" w:name="_fzzlhwsfq6ys" w:colFirst="0" w:colLast="0"/>
-      <w:bookmarkEnd w:id="13"/>
+      <w:bookmarkStart w:id="12" w:name="_fzzlhwsfq6ys" w:colFirst="0" w:colLast="0"/>
+      <w:bookmarkEnd w:id="12"/>
       <w:r>
         <w:t>Deliverables of the Project</w:t>
-      </w:r>
-    </w:p>
-    <w:p>
-      <w:pPr>
-        <w:rPr>
-          <w:b/>
-          <w:color w:val="B7B7B7"/>
-        </w:rPr>
-      </w:pPr>
-      <w:r>
-        <w:rPr>
-          <w:b/>
-          <w:color w:val="B7B7B7"/>
-        </w:rPr>
-        <w:t>[Instructions: Nothing to do here. This is for your information.]</w:t>
       </w:r>
     </w:p>
     <w:p/>
@@ -1551,10 +1389,7 @@
     <w:p>
       <w:r>
         <w:tab/>
-        <w:t xml:space="preserve">Hazard </w:t>
-      </w:r>
-      <w:r>
-        <w:t>Analysis and Risk Assessment</w:t>
+        <w:t>Hazard Analysis and Risk Assessment</w:t>
       </w:r>
     </w:p>
     <w:p>
@@ -1582,423 +1417,399 @@
         <w:pStyle w:val="Heading1"/>
         <w:contextualSpacing w:val="0"/>
       </w:pPr>
-      <w:bookmarkStart w:id="14" w:name="_t6m96u2v69wo" w:colFirst="0" w:colLast="0"/>
-      <w:bookmarkEnd w:id="14"/>
-      <w:r>
+      <w:bookmarkStart w:id="13" w:name="_t6m96u2v69wo" w:colFirst="0" w:colLast="0"/>
+      <w:bookmarkEnd w:id="13"/>
+      <w:r>
+        <w:lastRenderedPageBreak/>
         <w:t>Item Definition</w:t>
       </w:r>
     </w:p>
+    <w:p>
+      <w:r>
+        <w:t>The Lane Assistance Item is a simplified version of an Advanced Driver Assistance System</w:t>
+      </w:r>
+    </w:p>
+    <w:p>
+      <w:r>
+        <w:t xml:space="preserve"> </w:t>
+      </w:r>
+      <w:r>
+        <w:t>As known as</w:t>
+      </w:r>
+      <w:r>
+        <w:t xml:space="preserve"> ADAS that warns the driver of unintended steering drifts and assists the driver in steering back to the center of the current lane. The item will have two functions </w:t>
+      </w:r>
+    </w:p>
     <w:p/>
     <w:p>
       <w:pPr>
-        <w:rPr>
-          <w:b/>
-          <w:color w:val="B7B7B7"/>
-        </w:rPr>
-      </w:pPr>
-      <w:r>
-        <w:rPr>
-          <w:b/>
-          <w:color w:val="B7B7B7"/>
-        </w:rPr>
-        <w:t xml:space="preserve">[Instructions: </w:t>
-      </w:r>
-    </w:p>
-    <w:p>
-      <w:pPr>
-        <w:rPr>
-          <w:b/>
-          <w:color w:val="B7B7B7"/>
-        </w:rPr>
-      </w:pPr>
-    </w:p>
-    <w:p>
-      <w:pPr>
-        <w:rPr>
-          <w:b/>
-          <w:color w:val="B7B7B7"/>
-        </w:rPr>
-      </w:pPr>
-      <w:r>
-        <w:rPr>
-          <w:b/>
-          <w:color w:val="B7B7B7"/>
-        </w:rPr>
-        <w:t>REQUIRED</w:t>
-      </w:r>
-    </w:p>
-    <w:p>
-      <w:pPr>
-        <w:rPr>
-          <w:b/>
-          <w:color w:val="B7B7B7"/>
-        </w:rPr>
-      </w:pPr>
-    </w:p>
-    <w:p>
-      <w:pPr>
-        <w:rPr>
-          <w:b/>
-          <w:color w:val="B7B7B7"/>
-        </w:rPr>
-      </w:pPr>
-      <w:r>
-        <w:rPr>
-          <w:b/>
-          <w:color w:val="B7B7B7"/>
-        </w:rPr>
-        <w:t>Discuss these key points about the system:</w:t>
-      </w:r>
-    </w:p>
-    <w:p>
-      <w:pPr>
-        <w:rPr>
-          <w:b/>
-          <w:color w:val="B7B7B7"/>
-        </w:rPr>
-      </w:pPr>
-    </w:p>
-    <w:p>
-      <w:pPr>
-        <w:rPr>
-          <w:b/>
-          <w:color w:val="B7B7B7"/>
-        </w:rPr>
-      </w:pPr>
-    </w:p>
-    <w:p>
-      <w:pPr>
-        <w:rPr>
-          <w:b/>
-          <w:color w:val="B7B7B7"/>
-        </w:rPr>
-      </w:pPr>
-      <w:r>
-        <w:rPr>
-          <w:b/>
-          <w:color w:val="B7B7B7"/>
-        </w:rPr>
-        <w:t>What is the item in question, and what does the item do?</w:t>
-      </w:r>
-    </w:p>
-    <w:p>
-      <w:pPr>
-        <w:rPr>
-          <w:b/>
-          <w:color w:val="B7B7B7"/>
-        </w:rPr>
-      </w:pPr>
-    </w:p>
-    <w:p>
-      <w:pPr>
-        <w:rPr>
-          <w:b/>
-          <w:color w:val="B7B7B7"/>
-        </w:rPr>
-      </w:pPr>
-    </w:p>
-    <w:p>
-      <w:pPr>
-        <w:rPr>
-          <w:b/>
-          <w:color w:val="B7B7B7"/>
-        </w:rPr>
-      </w:pPr>
-    </w:p>
-    <w:p>
-      <w:pPr>
-        <w:rPr>
-          <w:b/>
-          <w:color w:val="B7B7B7"/>
-        </w:rPr>
-      </w:pPr>
-      <w:r>
-        <w:rPr>
-          <w:b/>
-          <w:color w:val="B7B7B7"/>
-        </w:rPr>
-        <w:t xml:space="preserve">What are its two main functions? How do they work? </w:t>
-      </w:r>
-    </w:p>
-    <w:p>
-      <w:pPr>
-        <w:rPr>
-          <w:b/>
-          <w:color w:val="B7B7B7"/>
-        </w:rPr>
-      </w:pPr>
-    </w:p>
-    <w:p>
-      <w:pPr>
-        <w:rPr>
-          <w:b/>
-          <w:color w:val="B7B7B7"/>
-        </w:rPr>
-      </w:pPr>
-    </w:p>
-    <w:p>
-      <w:pPr>
-        <w:rPr>
-          <w:b/>
-          <w:color w:val="B7B7B7"/>
-        </w:rPr>
-      </w:pPr>
-    </w:p>
-    <w:p>
-      <w:pPr>
-        <w:rPr>
-          <w:b/>
-          <w:color w:val="B7B7B7"/>
-        </w:rPr>
-      </w:pPr>
-      <w:r>
-        <w:rPr>
-          <w:b/>
-          <w:color w:val="B7B7B7"/>
-        </w:rPr>
-        <w:t>Which subsystems are responsible for each function?</w:t>
-      </w:r>
-    </w:p>
-    <w:p>
-      <w:pPr>
-        <w:rPr>
-          <w:b/>
-          <w:color w:val="B7B7B7"/>
-        </w:rPr>
-      </w:pPr>
-    </w:p>
-    <w:p>
-      <w:pPr>
-        <w:rPr>
-          <w:b/>
-          <w:color w:val="B7B7B7"/>
-        </w:rPr>
-      </w:pPr>
-    </w:p>
-    <w:p>
-      <w:pPr>
-        <w:rPr>
-          <w:b/>
-          <w:color w:val="B7B7B7"/>
-        </w:rPr>
-      </w:pPr>
-    </w:p>
-    <w:p>
-      <w:pPr>
-        <w:rPr>
-          <w:b/>
-          <w:color w:val="B7B7B7"/>
-        </w:rPr>
-      </w:pPr>
-      <w:r>
-        <w:rPr>
-          <w:b/>
-          <w:color w:val="B7B7B7"/>
-        </w:rPr>
-        <w:t>What are the boundaries of the item? What</w:t>
-      </w:r>
-      <w:r>
-        <w:rPr>
-          <w:b/>
-          <w:color w:val="B7B7B7"/>
-        </w:rPr>
-        <w:t xml:space="preserve"> subsystems are inside the item? What elements or subsystems are outside of the item?</w:t>
-      </w:r>
-    </w:p>
-    <w:p>
-      <w:pPr>
-        <w:rPr>
-          <w:b/>
-          <w:color w:val="B7B7B7"/>
-        </w:rPr>
-      </w:pPr>
-    </w:p>
-    <w:p>
-      <w:pPr>
-        <w:rPr>
-          <w:b/>
-          <w:color w:val="B7B7B7"/>
-        </w:rPr>
-      </w:pPr>
-    </w:p>
-    <w:p>
-      <w:pPr>
-        <w:rPr>
-          <w:b/>
-          <w:color w:val="B7B7B7"/>
-        </w:rPr>
-      </w:pPr>
-    </w:p>
-    <w:p>
-      <w:pPr>
-        <w:rPr>
-          <w:b/>
-          <w:color w:val="B7B7B7"/>
-        </w:rPr>
-      </w:pPr>
-    </w:p>
-    <w:p>
-      <w:pPr>
-        <w:rPr>
-          <w:b/>
-          <w:color w:val="B7B7B7"/>
-        </w:rPr>
-      </w:pPr>
-      <w:r>
-        <w:rPr>
-          <w:b/>
-          <w:color w:val="B7B7B7"/>
-        </w:rPr>
-        <w:t>OPTIONAL</w:t>
-      </w:r>
-    </w:p>
-    <w:p>
-      <w:pPr>
-        <w:rPr>
-          <w:b/>
-          <w:color w:val="B7B7B7"/>
-        </w:rPr>
-      </w:pPr>
-      <w:r>
-        <w:rPr>
-          <w:b/>
-          <w:color w:val="B7B7B7"/>
-        </w:rPr>
-        <w:t>Optionally, include information about these points as well. These were not included in the lectures, but you might be able to find this information online:</w:t>
-      </w:r>
-    </w:p>
-    <w:p>
-      <w:pPr>
+        <w:pStyle w:val="ListParagraph"/>
         <w:numPr>
           <w:ilvl w:val="0"/>
-          <w:numId w:val="1"/>
+          <w:numId w:val="4"/>
         </w:numPr>
-        <w:ind w:hanging="360"/>
-        <w:contextualSpacing/>
-        <w:rPr>
-          <w:b/>
-          <w:color w:val="B7B7B7"/>
-        </w:rPr>
-      </w:pPr>
-      <w:r>
-        <w:rPr>
-          <w:b/>
-          <w:color w:val="B7B7B7"/>
-        </w:rPr>
-        <w:t>O</w:t>
-      </w:r>
-      <w:r>
-        <w:rPr>
-          <w:b/>
-          <w:color w:val="B7B7B7"/>
-        </w:rPr>
-        <w:t xml:space="preserve">perational and Environmental Constraints. This could especially be limited to camera performance; lane lines are difficult to detect in snow, fog, </w:t>
-      </w:r>
-      <w:proofErr w:type="spellStart"/>
-      <w:r>
-        <w:rPr>
-          <w:b/>
-          <w:color w:val="B7B7B7"/>
-        </w:rPr>
-        <w:t>etc</w:t>
-      </w:r>
-      <w:proofErr w:type="spellEnd"/>
-    </w:p>
-    <w:p>
-      <w:pPr>
+      </w:pPr>
+      <w:r>
+        <w:t>Lane departure warning</w:t>
+      </w:r>
+    </w:p>
+    <w:p>
+      <w:pPr>
+        <w:pStyle w:val="ListParagraph"/>
         <w:numPr>
           <w:ilvl w:val="0"/>
-          <w:numId w:val="1"/>
+          <w:numId w:val="4"/>
         </w:numPr>
-        <w:ind w:hanging="360"/>
-        <w:contextualSpacing/>
+      </w:pPr>
+      <w:r>
+        <w:t>Lane keeping assistance</w:t>
+      </w:r>
+    </w:p>
+    <w:p>
+      <w:r>
+        <w:t xml:space="preserve">Use case: when driver drifts towards the edge of the lane </w:t>
+      </w:r>
+      <w:r>
+        <w:t>system will perform two things</w:t>
+      </w:r>
+    </w:p>
+    <w:p/>
+    <w:p>
+      <w:r>
+        <w:t>1.</w:t>
+      </w:r>
+      <w:r>
+        <w:t xml:space="preserve"> The lane departure warning function shall apply an oscillating steering torque to</w:t>
+      </w:r>
+    </w:p>
+    <w:p>
+      <w:r>
+        <w:t>provide the driver a haptic feedback (vibration).</w:t>
+      </w:r>
+    </w:p>
+    <w:p>
+      <w:r>
+        <w:t>2.</w:t>
+      </w:r>
+      <w:r>
+        <w:t xml:space="preserve"> The lane keeping assistance function shall apply the steering torque when active in</w:t>
+      </w:r>
+    </w:p>
+    <w:p>
+      <w:r>
+        <w:t>order to stay in ego (current active) lane.</w:t>
+      </w:r>
+    </w:p>
+    <w:p/>
+    <w:p>
+      <w:r>
+        <w:t xml:space="preserve">The item boundary </w:t>
+      </w:r>
+      <w:r>
+        <w:t>includes</w:t>
+      </w:r>
+      <w:r>
+        <w:t xml:space="preserve"> three sub-systems as shown in </w:t>
+      </w:r>
+      <w:r>
+        <w:t>Figure:</w:t>
+      </w:r>
+    </w:p>
+    <w:p/>
+    <w:p>
+      <w:r>
+        <w:t>1.</w:t>
+      </w:r>
+      <w:r>
+        <w:t>Camera system</w:t>
+      </w:r>
+    </w:p>
+    <w:p>
+      <w:r>
+        <w:t>2.</w:t>
+      </w:r>
+      <w:r>
+        <w:t>Electronic Power Steering system</w:t>
+      </w:r>
+    </w:p>
+    <w:p>
+      <w:r>
+        <w:t>3.</w:t>
+      </w:r>
+      <w:r>
+        <w:t>Car Display system</w:t>
+      </w:r>
+    </w:p>
+    <w:p/>
+    <w:p>
+      <w:r>
+        <w:t>When the camera</w:t>
+      </w:r>
+      <w:r>
+        <w:t xml:space="preserve"> </w:t>
+      </w:r>
+      <w:r>
+        <w:t>senses that the</w:t>
+      </w:r>
+      <w:r>
+        <w:t xml:space="preserve"> </w:t>
+      </w:r>
+      <w:r>
+        <w:t>vehicle is leaving the</w:t>
+      </w:r>
+      <w:r>
+        <w:t xml:space="preserve"> </w:t>
+      </w:r>
+      <w:r>
+        <w:t>lane, the camera</w:t>
+      </w:r>
+      <w:r>
+        <w:t xml:space="preserve"> </w:t>
+      </w:r>
+      <w:r>
+        <w:t>sends a signal to the</w:t>
+      </w:r>
+    </w:p>
+    <w:p>
+      <w:r>
+        <w:t>electronic power</w:t>
+      </w:r>
+      <w:r>
+        <w:t xml:space="preserve"> </w:t>
+      </w:r>
+      <w:r>
+        <w:t>steering system</w:t>
+      </w:r>
+      <w:r>
+        <w:t xml:space="preserve"> </w:t>
+      </w:r>
+      <w:r>
+        <w:t>asking to turn and</w:t>
+      </w:r>
+      <w:r>
+        <w:t xml:space="preserve"> </w:t>
+      </w:r>
+      <w:r>
+        <w:t>vibrate the steering</w:t>
+      </w:r>
+      <w:r>
+        <w:t xml:space="preserve"> </w:t>
+      </w:r>
+      <w:r>
+        <w:t>wheel. The camera</w:t>
+      </w:r>
+      <w:r>
+        <w:t xml:space="preserve"> </w:t>
+      </w:r>
+      <w:r>
+        <w:t>sensor will</w:t>
+      </w:r>
+      <w:r>
+        <w:t xml:space="preserve"> </w:t>
+      </w:r>
+      <w:r>
+        <w:t>also</w:t>
+      </w:r>
+      <w:r>
+        <w:t xml:space="preserve"> </w:t>
+      </w:r>
+      <w:r>
+        <w:t>request that a warning</w:t>
+      </w:r>
+      <w:r>
+        <w:t xml:space="preserve"> </w:t>
+      </w:r>
+      <w:r>
+        <w:t>light turn on in the car</w:t>
+      </w:r>
+      <w:r>
+        <w:t xml:space="preserve"> </w:t>
+      </w:r>
+      <w:r>
+        <w:t xml:space="preserve">display </w:t>
+      </w:r>
+      <w:r>
+        <w:t>dashboard. That</w:t>
+      </w:r>
+      <w:r>
+        <w:t xml:space="preserve"> way the driver</w:t>
+      </w:r>
+      <w:r>
+        <w:t xml:space="preserve"> </w:t>
+      </w:r>
+      <w:r>
+        <w:t>knows that the lane</w:t>
+      </w:r>
+      <w:r>
+        <w:t xml:space="preserve"> </w:t>
+      </w:r>
+      <w:r>
+        <w:t>assistance system is</w:t>
+      </w:r>
+      <w:r>
+        <w:t xml:space="preserve"> </w:t>
+      </w:r>
+      <w:r>
+        <w:t>active. When the driver uses a turn signal, then the lane assistance system deactivates so that</w:t>
+      </w:r>
+      <w:r>
+        <w:t xml:space="preserve"> </w:t>
+      </w:r>
+      <w:r>
+        <w:t>the vehicle can leave the lane. The driver can also turn off the system completely with a button</w:t>
+      </w:r>
+      <w:r>
+        <w:t xml:space="preserve"> </w:t>
+      </w:r>
+      <w:r>
+        <w:t>on the dashboard. The driver is still expected to have both hands on the steering wheel at all</w:t>
+      </w:r>
+      <w:r>
+        <w:t xml:space="preserve"> </w:t>
+      </w:r>
+      <w:r>
+        <w:t>times. The electronic power steering subsystem has a sensor to detect how much the driver is</w:t>
+      </w:r>
+      <w:r>
+        <w:t xml:space="preserve"> </w:t>
+      </w:r>
+      <w:r>
+        <w:t>already turning. The lane keeping assistance function will merely add the extra torque required</w:t>
+      </w:r>
+      <w:r>
+        <w:t xml:space="preserve"> </w:t>
+      </w:r>
+      <w:r>
+        <w:t xml:space="preserve">to get the car back towards </w:t>
+      </w:r>
+      <w:r>
+        <w:t>canter</w:t>
+      </w:r>
+      <w:r>
+        <w:t>. The extra torque is applied directly to the steering wheel via</w:t>
+      </w:r>
+      <w:r>
+        <w:t xml:space="preserve"> </w:t>
+      </w:r>
+      <w:r>
+        <w:t>a motor. As shown in</w:t>
+      </w:r>
+      <w:r>
+        <w:t xml:space="preserve"> below figure</w:t>
+      </w:r>
+      <w:r>
+        <w:t>, the Lane Assistance Item does not include the following systems</w:t>
+      </w:r>
+      <w:r>
+        <w:t xml:space="preserve"> </w:t>
+      </w:r>
+      <w:r>
+        <w:t>normally found in a fully implemented ADAS system:</w:t>
+      </w:r>
+    </w:p>
+    <w:p/>
+    <w:p>
+      <w:r>
+        <w:t>1.</w:t>
+      </w:r>
+      <w:r>
+        <w:t>Adaptive Cruise Control</w:t>
+      </w:r>
+    </w:p>
+    <w:p>
+      <w:r>
+        <w:t>2.</w:t>
+      </w:r>
+      <w:r>
+        <w:t>Automatic Parking</w:t>
+      </w:r>
+    </w:p>
+    <w:p>
+      <w:r>
+        <w:t>3.</w:t>
+      </w:r>
+      <w:r>
+        <w:t>Blind Spot Monitoring</w:t>
+      </w:r>
+    </w:p>
+    <w:p>
+      <w:r>
+        <w:t>4.</w:t>
+      </w:r>
+      <w:r>
+        <w:t>Tire Pressure Monitoring</w:t>
+      </w:r>
+    </w:p>
+    <w:p>
+      <w:r>
+        <w:t>5.</w:t>
+      </w:r>
+      <w:r>
+        <w:t>Pedestrian Protection</w:t>
+      </w:r>
+    </w:p>
+    <w:p/>
+    <w:p>
+      <w:pPr>
+        <w:pStyle w:val="ListParagraph"/>
+      </w:pPr>
+      <w:r>
         <w:rPr>
-          <w:b/>
-          <w:color w:val="B7B7B7"/>
+          <w:noProof/>
         </w:rPr>
-      </w:pPr>
-      <w:r>
-        <w:rPr>
-          <w:b/>
-          <w:color w:val="B7B7B7"/>
-        </w:rPr>
-        <w:t>Legal requirements in your country for lane assistance technology</w:t>
-      </w:r>
-    </w:p>
-    <w:p>
-      <w:pPr>
-        <w:numPr>
-          <w:ilvl w:val="0"/>
-          <w:numId w:val="1"/>
-        </w:numPr>
-        <w:ind w:hanging="360"/>
-        <w:contextualSpacing/>
-        <w:rPr>
-          <w:b/>
-          <w:color w:val="B7B7B7"/>
-        </w:rPr>
-      </w:pPr>
-      <w:r>
-        <w:rPr>
-          <w:b/>
-          <w:color w:val="B7B7B7"/>
-        </w:rPr>
-        <w:t>National and International Standards Re</w:t>
-      </w:r>
-      <w:r>
-        <w:rPr>
-          <w:b/>
-          <w:color w:val="B7B7B7"/>
-        </w:rPr>
-        <w:t>lated to the Item</w:t>
-      </w:r>
-    </w:p>
-    <w:p>
-      <w:pPr>
-        <w:numPr>
-          <w:ilvl w:val="0"/>
-          <w:numId w:val="1"/>
-        </w:numPr>
-        <w:ind w:hanging="360"/>
-        <w:contextualSpacing/>
-        <w:rPr>
-          <w:b/>
-          <w:color w:val="B7B7B7"/>
-        </w:rPr>
-      </w:pPr>
-      <w:r>
-        <w:rPr>
-          <w:b/>
-          <w:color w:val="B7B7B7"/>
-        </w:rPr>
-        <w:t>Records of previously known safety-related incidents or behavioral shortfalls</w:t>
-      </w:r>
-    </w:p>
-    <w:p>
-      <w:pPr>
-        <w:rPr>
-          <w:b/>
-          <w:color w:val="B7B7B7"/>
-        </w:rPr>
-      </w:pPr>
-    </w:p>
-    <w:p>
-      <w:pPr>
-        <w:rPr>
-          <w:b/>
-          <w:color w:val="B7B7B7"/>
-        </w:rPr>
-      </w:pPr>
-      <w:r>
-        <w:rPr>
-          <w:b/>
-          <w:color w:val="B7B7B7"/>
-        </w:rPr>
-        <w:t>]</w:t>
-      </w:r>
-    </w:p>
-    <w:p/>
-    <w:p>
+        <w:lastRenderedPageBreak/>
+        <w:drawing>
+          <wp:inline distT="0" distB="0" distL="0" distR="0" wp14:anchorId="00C19F36" wp14:editId="05468E85">
+            <wp:extent cx="5943600" cy="3338830"/>
+            <wp:effectExtent l="0" t="0" r="0" b="0"/>
+            <wp:docPr id="4" name="Picture 4"/>
+            <wp:cNvGraphicFramePr>
+              <a:graphicFrameLocks xmlns:a="http://schemas.openxmlformats.org/drawingml/2006/main" noChangeAspect="1"/>
+            </wp:cNvGraphicFramePr>
+            <a:graphic xmlns:a="http://schemas.openxmlformats.org/drawingml/2006/main">
+              <a:graphicData uri="http://schemas.openxmlformats.org/drawingml/2006/picture">
+                <pic:pic xmlns:pic="http://schemas.openxmlformats.org/drawingml/2006/picture">
+                  <pic:nvPicPr>
+                    <pic:cNvPr id="0" name="Picture 2"/>
+                    <pic:cNvPicPr>
+                      <a:picLocks noChangeAspect="1" noChangeArrowheads="1"/>
+                    </pic:cNvPicPr>
+                  </pic:nvPicPr>
+                  <pic:blipFill>
+                    <a:blip r:embed="rId10" cstate="print">
+                      <a:extLst>
+                        <a:ext uri="{28A0092B-C50C-407E-A947-70E740481C1C}">
+                          <a14:useLocalDpi xmlns:a14="http://schemas.microsoft.com/office/drawing/2010/main" val="0"/>
+                        </a:ext>
+                      </a:extLst>
+                    </a:blip>
+                    <a:srcRect/>
+                    <a:stretch>
+                      <a:fillRect/>
+                    </a:stretch>
+                  </pic:blipFill>
+                  <pic:spPr bwMode="auto">
+                    <a:xfrm>
+                      <a:off x="0" y="0"/>
+                      <a:ext cx="5943600" cy="3338830"/>
+                    </a:xfrm>
+                    <a:prstGeom prst="rect">
+                      <a:avLst/>
+                    </a:prstGeom>
+                    <a:noFill/>
+                    <a:ln>
+                      <a:noFill/>
+                    </a:ln>
+                  </pic:spPr>
+                </pic:pic>
+              </a:graphicData>
+            </a:graphic>
+          </wp:inline>
+        </w:drawing>
+      </w:r>
+      <w:r>
+        <w:t xml:space="preserve"> </w:t>
+      </w:r>
       <w:r>
         <w:br w:type="page"/>
       </w:r>
@@ -2009,8 +1820,8 @@
         <w:pStyle w:val="Heading1"/>
         <w:contextualSpacing w:val="0"/>
       </w:pPr>
-      <w:bookmarkStart w:id="15" w:name="_km1cu1hyl182" w:colFirst="0" w:colLast="0"/>
-      <w:bookmarkEnd w:id="15"/>
+      <w:bookmarkStart w:id="14" w:name="_km1cu1hyl182" w:colFirst="0" w:colLast="0"/>
+      <w:bookmarkEnd w:id="14"/>
       <w:r>
         <w:t>Goals and Measures</w:t>
       </w:r>
@@ -2020,34 +1831,49 @@
         <w:pStyle w:val="Heading2"/>
         <w:contextualSpacing w:val="0"/>
       </w:pPr>
-      <w:bookmarkStart w:id="16" w:name="_ww7fqc274i9y" w:colFirst="0" w:colLast="0"/>
-      <w:bookmarkEnd w:id="16"/>
+      <w:bookmarkStart w:id="15" w:name="_ww7fqc274i9y" w:colFirst="0" w:colLast="0"/>
+      <w:bookmarkEnd w:id="15"/>
       <w:r>
         <w:t>Goals</w:t>
       </w:r>
     </w:p>
     <w:p>
-      <w:pPr>
-        <w:rPr>
-          <w:b/>
-          <w:color w:val="B7B7B7"/>
-        </w:rPr>
-      </w:pPr>
-      <w:r>
-        <w:rPr>
-          <w:b/>
-          <w:color w:val="B7B7B7"/>
-        </w:rPr>
-        <w:t xml:space="preserve">[Instructions: </w:t>
-      </w:r>
-    </w:p>
-    <w:p>
-      <w:r>
-        <w:rPr>
-          <w:b/>
-          <w:color w:val="B7B7B7"/>
-        </w:rPr>
-        <w:t>Describe the major goal of this project; what are we trying to accomplish by analyzing the lane assistance functions with ISO 26262?]</w:t>
+      <w:r>
+        <w:t>The goals of the Lane Assistance Functional Safety Plan for the project are:</w:t>
+      </w:r>
+    </w:p>
+    <w:p>
+      <w:r>
+        <w:t>1.</w:t>
+      </w:r>
+      <w:r>
+        <w:t xml:space="preserve"> Identify risk hazardous situations in a lane assistance electronic or electric system</w:t>
+      </w:r>
+    </w:p>
+    <w:p>
+      <w:r>
+        <w:t>malfunction that may cause physical injury or damage to a person’s health.</w:t>
+      </w:r>
+    </w:p>
+    <w:p>
+      <w:r>
+        <w:t>2.</w:t>
+      </w:r>
+      <w:r>
+        <w:t>Evaluate the risk level of the hazardous situation</w:t>
+      </w:r>
+    </w:p>
+    <w:p>
+      <w:r>
+        <w:t>3.</w:t>
+      </w:r>
+      <w:r>
+        <w:t>Via systems engineering, lowering high risk level situations to reasonable levels to</w:t>
+      </w:r>
+    </w:p>
+    <w:p>
+      <w:r>
+        <w:t>prevent accidents from occurring.</w:t>
       </w:r>
     </w:p>
     <w:p>
@@ -2055,154 +1881,10 @@
         <w:pStyle w:val="Heading2"/>
         <w:contextualSpacing w:val="0"/>
       </w:pPr>
-      <w:bookmarkStart w:id="17" w:name="_v2rbrzjrkt9b" w:colFirst="0" w:colLast="0"/>
-      <w:bookmarkEnd w:id="17"/>
+      <w:bookmarkStart w:id="16" w:name="_v2rbrzjrkt9b" w:colFirst="0" w:colLast="0"/>
+      <w:bookmarkEnd w:id="16"/>
       <w:r>
         <w:t>Measures</w:t>
-      </w:r>
-    </w:p>
-    <w:p>
-      <w:pPr>
-        <w:rPr>
-          <w:b/>
-          <w:color w:val="B7B7B7"/>
-        </w:rPr>
-      </w:pPr>
-      <w:r>
-        <w:rPr>
-          <w:b/>
-          <w:color w:val="B7B7B7"/>
-        </w:rPr>
-        <w:t xml:space="preserve">[Instructions: </w:t>
-      </w:r>
-    </w:p>
-    <w:p>
-      <w:pPr>
-        <w:rPr>
-          <w:b/>
-          <w:color w:val="B7B7B7"/>
-        </w:rPr>
-      </w:pPr>
-      <w:r>
-        <w:rPr>
-          <w:b/>
-          <w:color w:val="B7B7B7"/>
-        </w:rPr>
-        <w:t>Fill in who will be responsible for each measure or activity. Hint: The lesson on Safety Manageme</w:t>
-      </w:r>
-      <w:r>
-        <w:rPr>
-          <w:b/>
-          <w:color w:val="B7B7B7"/>
-        </w:rPr>
-        <w:t xml:space="preserve">nt Roles and Responsibilities. </w:t>
-      </w:r>
-    </w:p>
-    <w:p>
-      <w:pPr>
-        <w:rPr>
-          <w:b/>
-          <w:color w:val="B7B7B7"/>
-        </w:rPr>
-      </w:pPr>
-    </w:p>
-    <w:p>
-      <w:pPr>
-        <w:rPr>
-          <w:b/>
-          <w:color w:val="B7B7B7"/>
-        </w:rPr>
-      </w:pPr>
-      <w:r>
-        <w:rPr>
-          <w:b/>
-          <w:color w:val="B7B7B7"/>
-        </w:rPr>
-        <w:t>The options are:</w:t>
-      </w:r>
-    </w:p>
-    <w:p>
-      <w:pPr>
-        <w:rPr>
-          <w:b/>
-          <w:color w:val="B7B7B7"/>
-        </w:rPr>
-      </w:pPr>
-      <w:r>
-        <w:rPr>
-          <w:b/>
-          <w:color w:val="B7B7B7"/>
-        </w:rPr>
-        <w:t>All Team Members</w:t>
-      </w:r>
-    </w:p>
-    <w:p>
-      <w:pPr>
-        <w:rPr>
-          <w:b/>
-          <w:color w:val="B7B7B7"/>
-        </w:rPr>
-      </w:pPr>
-      <w:r>
-        <w:rPr>
-          <w:b/>
-          <w:color w:val="B7B7B7"/>
-        </w:rPr>
-        <w:t>Safety Manager</w:t>
-      </w:r>
-    </w:p>
-    <w:p>
-      <w:pPr>
-        <w:rPr>
-          <w:b/>
-          <w:color w:val="B7B7B7"/>
-        </w:rPr>
-      </w:pPr>
-      <w:r>
-        <w:rPr>
-          <w:b/>
-          <w:color w:val="B7B7B7"/>
-        </w:rPr>
-        <w:t>Project Manager</w:t>
-      </w:r>
-    </w:p>
-    <w:p>
-      <w:pPr>
-        <w:rPr>
-          <w:b/>
-          <w:color w:val="B7B7B7"/>
-        </w:rPr>
-      </w:pPr>
-      <w:r>
-        <w:rPr>
-          <w:b/>
-          <w:color w:val="B7B7B7"/>
-        </w:rPr>
-        <w:t>Safety Auditor</w:t>
-      </w:r>
-    </w:p>
-    <w:p>
-      <w:pPr>
-        <w:rPr>
-          <w:b/>
-          <w:color w:val="B7B7B7"/>
-        </w:rPr>
-      </w:pPr>
-      <w:r>
-        <w:rPr>
-          <w:b/>
-          <w:color w:val="B7B7B7"/>
-        </w:rPr>
-        <w:t>Safety Assessor</w:t>
-      </w:r>
-    </w:p>
-    <w:p>
-      <w:r>
-        <w:rPr>
-          <w:b/>
-          <w:color w:val="B7B7B7"/>
-        </w:rPr>
-        <w:t>]</w:t>
       </w:r>
     </w:p>
     <w:p>
@@ -2338,6 +2020,9 @@
               <w:widowControl w:val="0"/>
               <w:spacing w:line="240" w:lineRule="auto"/>
             </w:pPr>
+            <w:r>
+              <w:t>All Team Members</w:t>
+            </w:r>
           </w:p>
         </w:tc>
         <w:tc>
@@ -2400,6 +2085,9 @@
               <w:widowControl w:val="0"/>
               <w:spacing w:line="240" w:lineRule="auto"/>
             </w:pPr>
+            <w:r>
+              <w:t>All Team Members</w:t>
+            </w:r>
           </w:p>
         </w:tc>
         <w:tc>
@@ -2462,6 +2150,9 @@
               <w:widowControl w:val="0"/>
               <w:spacing w:line="240" w:lineRule="auto"/>
             </w:pPr>
+            <w:r>
+              <w:t>Safety Manager</w:t>
+            </w:r>
           </w:p>
         </w:tc>
         <w:tc>
@@ -2524,6 +2215,9 @@
               <w:widowControl w:val="0"/>
               <w:spacing w:line="240" w:lineRule="auto"/>
             </w:pPr>
+            <w:r>
+              <w:t>Project Manager</w:t>
+            </w:r>
           </w:p>
         </w:tc>
         <w:tc>
@@ -2586,6 +2280,9 @@
               <w:widowControl w:val="0"/>
               <w:spacing w:line="240" w:lineRule="auto"/>
             </w:pPr>
+            <w:r>
+              <w:t>Safety Manger</w:t>
+            </w:r>
           </w:p>
         </w:tc>
         <w:tc>
@@ -2648,6 +2345,9 @@
               <w:widowControl w:val="0"/>
               <w:spacing w:line="240" w:lineRule="auto"/>
             </w:pPr>
+            <w:r>
+              <w:t>Safety Manager</w:t>
+            </w:r>
           </w:p>
         </w:tc>
         <w:tc>
@@ -2691,7 +2391,6 @@
               <w:spacing w:line="240" w:lineRule="auto"/>
             </w:pPr>
             <w:r>
-              <w:lastRenderedPageBreak/>
               <w:t>Perform regular functional safety audits</w:t>
             </w:r>
           </w:p>
@@ -2711,6 +2410,9 @@
               <w:widowControl w:val="0"/>
               <w:spacing w:line="240" w:lineRule="auto"/>
             </w:pPr>
+            <w:r>
+              <w:t>Safety Auditor</w:t>
+            </w:r>
           </w:p>
         </w:tc>
         <w:tc>
@@ -2773,6 +2475,9 @@
               <w:widowControl w:val="0"/>
               <w:spacing w:line="240" w:lineRule="auto"/>
             </w:pPr>
+            <w:r>
+              <w:t>Safety Manager</w:t>
+            </w:r>
           </w:p>
         </w:tc>
         <w:tc>
@@ -2816,7 +2521,11 @@
               <w:spacing w:before="60" w:after="60"/>
             </w:pPr>
             <w:r>
-              <w:t>Perform functional safety assessment</w:t>
+              <w:t xml:space="preserve">Perform functional safety </w:t>
+            </w:r>
+            <w:r>
+              <w:lastRenderedPageBreak/>
+              <w:t>assessment</w:t>
             </w:r>
           </w:p>
         </w:tc>
@@ -2835,6 +2544,14 @@
               <w:widowControl w:val="0"/>
               <w:spacing w:line="240" w:lineRule="auto"/>
             </w:pPr>
+            <w:r>
+              <w:lastRenderedPageBreak/>
+              <w:t xml:space="preserve">Safety </w:t>
+            </w:r>
+            <w:r>
+              <w:lastRenderedPageBreak/>
+              <w:t>Assessor</w:t>
+            </w:r>
           </w:p>
         </w:tc>
         <w:tc>
@@ -2853,7 +2570,12 @@
               <w:spacing w:line="240" w:lineRule="auto"/>
             </w:pPr>
             <w:r>
-              <w:t>Conclusion of functional safety activities</w:t>
+              <w:lastRenderedPageBreak/>
+              <w:t xml:space="preserve">Conclusion of functional safety </w:t>
+            </w:r>
+            <w:r>
+              <w:lastRenderedPageBreak/>
+              <w:t>activities</w:t>
             </w:r>
           </w:p>
         </w:tc>
@@ -2865,159 +2587,278 @@
         <w:pStyle w:val="Heading1"/>
         <w:contextualSpacing w:val="0"/>
       </w:pPr>
-      <w:bookmarkStart w:id="18" w:name="_b23s6orj91gm" w:colFirst="0" w:colLast="0"/>
-      <w:bookmarkEnd w:id="18"/>
+      <w:bookmarkStart w:id="17" w:name="_b23s6orj91gm" w:colFirst="0" w:colLast="0"/>
+      <w:bookmarkEnd w:id="17"/>
       <w:r>
         <w:t>Safety Culture</w:t>
       </w:r>
     </w:p>
     <w:p>
       <w:pPr>
-        <w:rPr>
-          <w:b/>
-          <w:color w:val="B7B7B7"/>
-        </w:rPr>
-      </w:pPr>
-      <w:r>
-        <w:rPr>
-          <w:b/>
-          <w:color w:val="B7B7B7"/>
-        </w:rPr>
-        <w:t xml:space="preserve">[Instructions: </w:t>
-      </w:r>
-    </w:p>
-    <w:p>
-      <w:pPr>
-        <w:rPr>
-          <w:b/>
-          <w:color w:val="B7B7B7"/>
-        </w:rPr>
-      </w:pPr>
-      <w:r>
-        <w:rPr>
-          <w:b/>
-          <w:color w:val="B7B7B7"/>
-        </w:rPr>
-        <w:t>Describe t</w:t>
-      </w:r>
-      <w:r>
-        <w:rPr>
-          <w:b/>
-          <w:color w:val="B7B7B7"/>
-        </w:rPr>
-        <w:t xml:space="preserve">he characteristics of your company's safety culture. How do these characteristics help maintain your safety </w:t>
-      </w:r>
-      <w:proofErr w:type="gramStart"/>
-      <w:r>
-        <w:rPr>
-          <w:b/>
-          <w:color w:val="B7B7B7"/>
-        </w:rPr>
-        <w:t>culture.</w:t>
-      </w:r>
-      <w:proofErr w:type="gramEnd"/>
-      <w:r>
-        <w:rPr>
-          <w:b/>
-          <w:color w:val="B7B7B7"/>
-        </w:rPr>
-        <w:t xml:space="preserve"> Hint: See the lesson about Safety Culture</w:t>
-      </w:r>
-    </w:p>
-    <w:p>
-      <w:pPr>
-        <w:rPr>
-          <w:b/>
-          <w:color w:val="B7B7B7"/>
-        </w:rPr>
-      </w:pPr>
-      <w:r>
-        <w:rPr>
-          <w:b/>
-          <w:color w:val="B7B7B7"/>
-        </w:rPr>
-        <w:t>]</w:t>
-      </w:r>
-    </w:p>
-    <w:p>
-      <w:pPr>
-        <w:rPr>
-          <w:b/>
-          <w:color w:val="B7B7B7"/>
-        </w:rPr>
-      </w:pPr>
-    </w:p>
+        <w:widowControl w:val="0"/>
+        <w:spacing w:before="60" w:after="60"/>
+      </w:pPr>
+      <w:r>
+        <w:t>We believe and will behave in the following manner to achieve the highest safety record in the industry:</w:t>
+      </w:r>
+    </w:p>
+    <w:p>
+      <w:pPr>
+        <w:widowControl w:val="0"/>
+        <w:spacing w:before="60" w:after="60"/>
+      </w:pPr>
+      <w:r>
+        <w:t xml:space="preserve">1. </w:t>
+      </w:r>
+      <w:r>
+        <w:t>High priority: safety has the highest priority among competing constraints like cost and</w:t>
+      </w:r>
+    </w:p>
+    <w:p>
+      <w:pPr>
+        <w:widowControl w:val="0"/>
+        <w:spacing w:before="60" w:after="60"/>
+      </w:pPr>
+      <w:r>
+        <w:t>P</w:t>
+      </w:r>
+      <w:r>
+        <w:t>roductivity</w:t>
+      </w:r>
+      <w:r>
+        <w:t>.</w:t>
+      </w:r>
+    </w:p>
+    <w:p>
+      <w:pPr>
+        <w:widowControl w:val="0"/>
+        <w:spacing w:before="60" w:after="60"/>
+      </w:pPr>
+      <w:r>
+        <w:t>2.Accountability: processes ensure accountability such that design decisions are</w:t>
+      </w:r>
+    </w:p>
+    <w:p>
+      <w:pPr>
+        <w:widowControl w:val="0"/>
+        <w:spacing w:before="60" w:after="60"/>
+      </w:pPr>
+      <w:r>
+        <w:t>traceable back to the people and teams who made the decisions.</w:t>
+      </w:r>
+    </w:p>
+    <w:p>
+      <w:pPr>
+        <w:widowControl w:val="0"/>
+        <w:spacing w:before="60" w:after="60"/>
+      </w:pPr>
+      <w:r>
+        <w:t>3. Rewards: the organization motivates and supports the achievement of functional safety.</w:t>
+      </w:r>
+    </w:p>
+    <w:p>
+      <w:pPr>
+        <w:widowControl w:val="0"/>
+        <w:spacing w:before="60" w:after="60"/>
+      </w:pPr>
+      <w:r>
+        <w:t>4. Penalties: the organization penalizes shortcuts that jeopardize safety or quality.</w:t>
+      </w:r>
+    </w:p>
+    <w:p>
+      <w:pPr>
+        <w:widowControl w:val="0"/>
+        <w:spacing w:before="60" w:after="60"/>
+      </w:pPr>
+      <w:r>
+        <w:t>5. Independence: teams who design and develop a product should be independent from</w:t>
+      </w:r>
+    </w:p>
+    <w:p>
+      <w:pPr>
+        <w:widowControl w:val="0"/>
+        <w:spacing w:before="60" w:after="60"/>
+      </w:pPr>
+      <w:r>
+        <w:t>the teams who audit the work.</w:t>
+      </w:r>
+    </w:p>
+    <w:p>
+      <w:pPr>
+        <w:widowControl w:val="0"/>
+        <w:spacing w:before="60" w:after="60"/>
+      </w:pPr>
+      <w:r>
+        <w:t>6. Well defined processes: company design and management processes should be</w:t>
+      </w:r>
+    </w:p>
+    <w:p>
+      <w:pPr>
+        <w:widowControl w:val="0"/>
+        <w:spacing w:before="60" w:after="60"/>
+      </w:pPr>
+      <w:r>
+        <w:t>clearly defined.</w:t>
+      </w:r>
+    </w:p>
+    <w:p>
+      <w:pPr>
+        <w:widowControl w:val="0"/>
+        <w:spacing w:before="60" w:after="60"/>
+      </w:pPr>
+      <w:r>
+        <w:t>7. Resources: projects have necessary resources including people with appropriate skills.</w:t>
+      </w:r>
+    </w:p>
+    <w:p>
+      <w:pPr>
+        <w:widowControl w:val="0"/>
+        <w:spacing w:before="60" w:after="60"/>
+      </w:pPr>
+      <w:r>
+        <w:t>8.Diversity: intellectual diversity is sought after, valued and integrated into processes.</w:t>
+      </w:r>
+    </w:p>
+    <w:p>
+      <w:pPr>
+        <w:widowControl w:val="0"/>
+        <w:spacing w:before="60" w:after="60"/>
+      </w:pPr>
+      <w:r>
+        <w:t>9.Communication: communication channels encourage disclosure of problems.</w:t>
+      </w:r>
+    </w:p>
+    <w:p/>
+    <w:p/>
     <w:p>
       <w:pPr>
         <w:pStyle w:val="Heading1"/>
         <w:contextualSpacing w:val="0"/>
       </w:pPr>
-      <w:bookmarkStart w:id="19" w:name="_pqn9poe0nvtc" w:colFirst="0" w:colLast="0"/>
-      <w:bookmarkEnd w:id="19"/>
+      <w:bookmarkStart w:id="18" w:name="_pqn9poe0nvtc" w:colFirst="0" w:colLast="0"/>
+      <w:bookmarkEnd w:id="18"/>
       <w:r>
         <w:t>Safety Lifecycle Tailoring</w:t>
       </w:r>
     </w:p>
     <w:p>
       <w:pPr>
-        <w:rPr>
-          <w:b/>
-          <w:color w:val="B7B7B7"/>
-        </w:rPr>
-      </w:pPr>
-      <w:r>
-        <w:rPr>
-          <w:b/>
-          <w:color w:val="B7B7B7"/>
-        </w:rPr>
-        <w:t xml:space="preserve">[Instructions: </w:t>
-      </w:r>
-    </w:p>
-    <w:p>
-      <w:pPr>
-        <w:rPr>
-          <w:b/>
-          <w:color w:val="B7B7B7"/>
-        </w:rPr>
-      </w:pPr>
-      <w:r>
-        <w:rPr>
-          <w:b/>
-          <w:color w:val="B7B7B7"/>
-        </w:rPr>
-        <w:t xml:space="preserve">Describe which phases of the safety lifecycle are in scope and which are out of scope for this particular project. Hint: See the </w:t>
-      </w:r>
-      <w:hyperlink w:anchor="_sh22j99mm02k">
-        <w:r>
-          <w:rPr>
-            <w:b/>
-            <w:color w:val="1155CC"/>
-            <w:u w:val="single"/>
-          </w:rPr>
-          <w:t>Intro section</w:t>
-        </w:r>
-      </w:hyperlink>
-      <w:r>
-        <w:rPr>
-          <w:b/>
-          <w:color w:val="B7B7B7"/>
-        </w:rPr>
-        <w:t xml:space="preserve"> of this document</w:t>
-      </w:r>
-    </w:p>
-    <w:p>
-      <w:pPr>
-        <w:rPr>
-          <w:b/>
-          <w:color w:val="B7B7B7"/>
-        </w:rPr>
-      </w:pPr>
-      <w:r>
-        <w:rPr>
-          <w:b/>
-          <w:color w:val="B7B7B7"/>
-        </w:rPr>
-        <w:t>]</w:t>
+        <w:widowControl w:val="0"/>
+        <w:spacing w:before="60" w:after="60"/>
+      </w:pPr>
+      <w:r>
+        <w:t>For the lane assistance project functional safety initial plan, the ISO 26262 standard have been</w:t>
+      </w:r>
+    </w:p>
+    <w:p>
+      <w:pPr>
+        <w:widowControl w:val="0"/>
+        <w:spacing w:before="60" w:after="60"/>
+      </w:pPr>
+      <w:r>
+        <w:t>tailored to include the following safety lifecycle phases in scope:</w:t>
+      </w:r>
+    </w:p>
+    <w:p>
+      <w:pPr>
+        <w:widowControl w:val="0"/>
+        <w:spacing w:before="60" w:after="60"/>
+      </w:pPr>
+      <w:r>
+        <w:t>1.</w:t>
+      </w:r>
+      <w:r>
+        <w:t xml:space="preserve"> Concept phase</w:t>
+      </w:r>
+    </w:p>
+    <w:p>
+      <w:pPr>
+        <w:widowControl w:val="0"/>
+        <w:spacing w:before="60" w:after="60"/>
+      </w:pPr>
+      <w:r>
+        <w:t>2.</w:t>
+      </w:r>
+      <w:r>
+        <w:t xml:space="preserve"> Product Development at the System Level</w:t>
+      </w:r>
+    </w:p>
+    <w:p>
+      <w:pPr>
+        <w:widowControl w:val="0"/>
+        <w:spacing w:before="60" w:after="60"/>
+      </w:pPr>
+      <w:r>
+        <w:t>3</w:t>
+      </w:r>
+      <w:r>
+        <w:t xml:space="preserve"> Product Development at the Software Level</w:t>
+      </w:r>
+    </w:p>
+    <w:p>
+      <w:pPr>
+        <w:widowControl w:val="0"/>
+        <w:spacing w:before="60" w:after="60"/>
+      </w:pPr>
+    </w:p>
+    <w:p>
+      <w:pPr>
+        <w:widowControl w:val="0"/>
+        <w:spacing w:before="60" w:after="60"/>
+      </w:pPr>
+      <w:r>
+        <w:t>The following phases are out of scope:</w:t>
+      </w:r>
+    </w:p>
+    <w:p>
+      <w:pPr>
+        <w:widowControl w:val="0"/>
+        <w:spacing w:before="60" w:after="60"/>
+      </w:pPr>
+    </w:p>
+    <w:p>
+      <w:pPr>
+        <w:widowControl w:val="0"/>
+        <w:spacing w:before="60" w:after="60"/>
+      </w:pPr>
+      <w:r>
+        <w:t>1</w:t>
+      </w:r>
+      <w:r>
+        <w:t xml:space="preserve"> Product Development at the Hardware Level</w:t>
+      </w:r>
+    </w:p>
+    <w:p>
+      <w:pPr>
+        <w:widowControl w:val="0"/>
+        <w:spacing w:before="60" w:after="60"/>
+      </w:pPr>
+      <w:r>
+        <w:t>2</w:t>
+      </w:r>
+      <w:r>
+        <w:t xml:space="preserve"> Production and </w:t>
+      </w:r>
+      <w:r>
+        <w:t>Operation [</w:t>
+      </w:r>
+      <w:r>
+        <w:t>Start of production]</w:t>
+      </w:r>
+    </w:p>
+    <w:p>
+      <w:pPr>
+        <w:widowControl w:val="0"/>
+        <w:spacing w:before="60" w:after="60"/>
+      </w:pPr>
+    </w:p>
+    <w:p>
+      <w:pPr>
+        <w:widowControl w:val="0"/>
+        <w:spacing w:before="60" w:after="60"/>
+      </w:pPr>
+      <w:r>
+        <w:t>We welcome our selected Tier-1 supplier to help us tailor the ISO 26262 standard further to</w:t>
       </w:r>
     </w:p>
     <w:p>
@@ -3025,63 +2866,19 @@
         <w:pStyle w:val="Heading1"/>
         <w:contextualSpacing w:val="0"/>
       </w:pPr>
-      <w:bookmarkStart w:id="20" w:name="_xlicd1ijavb7" w:colFirst="0" w:colLast="0"/>
+      <w:bookmarkStart w:id="19" w:name="_xlicd1ijavb7" w:colFirst="0" w:colLast="0"/>
+      <w:bookmarkEnd w:id="19"/>
+      <w:r>
+        <w:lastRenderedPageBreak/>
+        <w:t>Roles</w:t>
+      </w:r>
+      <w:bookmarkStart w:id="20" w:name="_GoBack"/>
       <w:bookmarkEnd w:id="20"/>
-      <w:r>
-        <w:t>Roles</w:t>
-      </w:r>
-    </w:p>
-    <w:p>
-      <w:pPr>
-        <w:rPr>
-          <w:b/>
-          <w:color w:val="B7B7B7"/>
-        </w:rPr>
-      </w:pPr>
-      <w:r>
-        <w:rPr>
-          <w:b/>
-          <w:color w:val="B7B7B7"/>
-        </w:rPr>
-        <w:t xml:space="preserve">[Instructions: </w:t>
-      </w:r>
-    </w:p>
-    <w:p>
-      <w:pPr>
-        <w:rPr>
-          <w:b/>
-          <w:color w:val="B7B7B7"/>
-        </w:rPr>
-      </w:pPr>
-      <w:r>
-        <w:rPr>
-          <w:b/>
-          <w:color w:val="B7B7B7"/>
-        </w:rPr>
-        <w:t>This section is here for your reference. You do not need to do anything here. It is provided to help with filling out the development interface agreement section.</w:t>
-      </w:r>
-    </w:p>
-    <w:p>
-      <w:pPr>
-        <w:rPr>
-          <w:b/>
-          <w:color w:val="B7B7B7"/>
-        </w:rPr>
-      </w:pPr>
-      <w:r>
-        <w:rPr>
-          <w:b/>
-          <w:color w:val="B7B7B7"/>
-        </w:rPr>
-        <w:t>]</w:t>
-      </w:r>
-    </w:p>
-    <w:p>
-      <w:pPr>
-        <w:rPr>
-          <w:b/>
-          <w:color w:val="B7B7B7"/>
-        </w:rPr>
+    </w:p>
+    <w:p>
+      <w:pPr>
+        <w:widowControl w:val="0"/>
+        <w:spacing w:before="60" w:after="60"/>
       </w:pPr>
     </w:p>
     <w:tbl>
@@ -3114,10 +2911,6 @@
             <w:pPr>
               <w:widowControl w:val="0"/>
               <w:contextualSpacing w:val="0"/>
-              <w:jc w:val="center"/>
-              <w:rPr>
-                <w:i/>
-              </w:rPr>
             </w:pPr>
             <w:r>
               <w:t>Role</w:t>
@@ -3133,7 +2926,6 @@
             <w:pPr>
               <w:widowControl w:val="0"/>
               <w:contextualSpacing w:val="0"/>
-              <w:jc w:val="center"/>
             </w:pPr>
             <w:r>
               <w:t>Org</w:t>
@@ -3296,7 +3088,6 @@
               <w:contextualSpacing w:val="0"/>
             </w:pPr>
             <w:r>
-              <w:lastRenderedPageBreak/>
               <w:t xml:space="preserve">Functional </w:t>
             </w:r>
             <w:proofErr w:type="gramStart"/>
@@ -3379,404 +3170,387 @@
               <w:contextualSpacing w:val="0"/>
             </w:pPr>
             <w:r>
-              <w:t>OE</w:t>
-            </w:r>
-            <w:r>
-              <w:t>M or external</w:t>
+              <w:t>OEM or external</w:t>
             </w:r>
           </w:p>
         </w:tc>
       </w:tr>
     </w:tbl>
-    <w:p/>
+    <w:p>
+      <w:pPr>
+        <w:widowControl w:val="0"/>
+        <w:spacing w:before="60" w:after="60"/>
+      </w:pPr>
+    </w:p>
+    <w:p>
+      <w:pPr>
+        <w:widowControl w:val="0"/>
+        <w:spacing w:before="60" w:after="60"/>
+      </w:pPr>
+      <w:bookmarkStart w:id="21" w:name="_swj0emygbhrm" w:colFirst="0" w:colLast="0"/>
+      <w:bookmarkEnd w:id="21"/>
+      <w:r>
+        <w:t>Development Interface Agreement</w:t>
+      </w:r>
+    </w:p>
+    <w:p>
+      <w:pPr>
+        <w:widowControl w:val="0"/>
+        <w:spacing w:before="60" w:after="60"/>
+      </w:pPr>
+    </w:p>
+    <w:p>
+      <w:pPr>
+        <w:widowControl w:val="0"/>
+        <w:spacing w:before="60" w:after="60"/>
+      </w:pPr>
+      <w:r>
+        <w:t>All the stakeholders involved in the Lane Assistance project agree to and in the following operating</w:t>
+      </w:r>
+    </w:p>
+    <w:p>
+      <w:pPr>
+        <w:widowControl w:val="0"/>
+        <w:spacing w:before="60" w:after="60"/>
+      </w:pPr>
+      <w:r>
+        <w:t>principals to ensure that we are developing safe vehicles in compliance with ISO 26262</w:t>
+      </w:r>
+    </w:p>
+    <w:p>
+      <w:pPr>
+        <w:widowControl w:val="0"/>
+        <w:spacing w:before="60" w:after="60"/>
+      </w:pPr>
+      <w:r>
+        <w:t>standard, tailored:</w:t>
+      </w:r>
+    </w:p>
+    <w:p>
+      <w:pPr>
+        <w:widowControl w:val="0"/>
+        <w:spacing w:before="60" w:after="60"/>
+      </w:pPr>
+      <w:r>
+        <w:t>1.</w:t>
+      </w:r>
+      <w:r>
+        <w:t xml:space="preserve"> OEM Project Manager: Item Level resources allocation with adequate functional safety</w:t>
+      </w:r>
+    </w:p>
+    <w:p>
+      <w:pPr>
+        <w:widowControl w:val="0"/>
+        <w:spacing w:before="60" w:after="60"/>
+      </w:pPr>
+      <w:r>
+        <w:t>competency, and appointment of external Functional Safety Auditor and Assessor. Lane</w:t>
+      </w:r>
+    </w:p>
+    <w:p>
+      <w:pPr>
+        <w:widowControl w:val="0"/>
+        <w:spacing w:before="60" w:after="60"/>
+      </w:pPr>
+      <w:r>
+        <w:t>assistance system functional safety plan, and confirmation measures acceptance.</w:t>
+      </w:r>
+    </w:p>
+    <w:p>
+      <w:pPr>
+        <w:widowControl w:val="0"/>
+        <w:spacing w:before="60" w:after="60"/>
+      </w:pPr>
+      <w:r>
+        <w:t>2.</w:t>
+      </w:r>
+      <w:r>
+        <w:t xml:space="preserve"> Tier-1 Project Manager: Component Level resources allocation with adequate</w:t>
+      </w:r>
+    </w:p>
+    <w:p>
+      <w:pPr>
+        <w:widowControl w:val="0"/>
+        <w:spacing w:before="60" w:after="60"/>
+      </w:pPr>
+      <w:r>
+        <w:t>functional safety competency.</w:t>
+      </w:r>
+    </w:p>
+    <w:p>
+      <w:pPr>
+        <w:widowControl w:val="0"/>
+        <w:spacing w:before="60" w:after="60"/>
+      </w:pPr>
+      <w:r>
+        <w:t>3.</w:t>
+      </w:r>
+      <w:r>
+        <w:t xml:space="preserve"> Appointed OEM Functional Safety Manager/Engineer (John Chen): Coordinate and</w:t>
+      </w:r>
+    </w:p>
+    <w:p>
+      <w:pPr>
+        <w:widowControl w:val="0"/>
+        <w:spacing w:before="60" w:after="60"/>
+      </w:pPr>
+      <w:r>
+        <w:t>document the item level planned safety activities including: concept phase, and product</w:t>
+      </w:r>
+    </w:p>
+    <w:p>
+      <w:pPr>
+        <w:widowControl w:val="0"/>
+        <w:spacing w:before="60" w:after="60"/>
+      </w:pPr>
+      <w:r>
+        <w:t>development at the system and software level. Perform functional safety preassessment</w:t>
+      </w:r>
+    </w:p>
+    <w:p>
+      <w:pPr>
+        <w:widowControl w:val="0"/>
+        <w:spacing w:before="60" w:after="60"/>
+      </w:pPr>
+      <w:r>
+        <w:t>prior to audit by external functional safety assessor three months prior to</w:t>
+      </w:r>
+    </w:p>
+    <w:p>
+      <w:pPr>
+        <w:widowControl w:val="0"/>
+        <w:spacing w:before="60" w:after="60"/>
+      </w:pPr>
+      <w:r>
+        <w:t>main assessment.</w:t>
+      </w:r>
+    </w:p>
+    <w:p>
+      <w:pPr>
+        <w:widowControl w:val="0"/>
+        <w:spacing w:before="60" w:after="60"/>
+      </w:pPr>
+      <w:r>
+        <w:t>4.</w:t>
+      </w:r>
+      <w:r>
+        <w:t>Tier-1 Safety Manager: Joint tailoring of the safety lifecycle.</w:t>
+      </w:r>
+    </w:p>
+    <w:p>
+      <w:pPr>
+        <w:widowControl w:val="0"/>
+        <w:spacing w:before="60" w:after="60"/>
+      </w:pPr>
+      <w:r>
+        <w:t>5.</w:t>
+      </w:r>
+      <w:r>
+        <w:t xml:space="preserve"> All OEM, Tier-1 and their selected suppliers team members: Follow safety processes</w:t>
+      </w:r>
+    </w:p>
+    <w:p>
+      <w:pPr>
+        <w:widowControl w:val="0"/>
+        <w:spacing w:before="60" w:after="60"/>
+      </w:pPr>
+      <w:r>
+        <w:t>and Create and sustain a safety culture as identified in section 4 of this plan.</w:t>
+      </w:r>
+    </w:p>
+    <w:p>
+      <w:pPr>
+        <w:widowControl w:val="0"/>
+        <w:spacing w:before="60" w:after="60"/>
+      </w:pPr>
+      <w:r>
+        <w:t>6.</w:t>
+      </w:r>
+      <w:r>
+        <w:t>Appointed Tier-1 Safety Manager/Engineer: Coordinate and document the component</w:t>
+      </w:r>
+    </w:p>
+    <w:p>
+      <w:pPr>
+        <w:widowControl w:val="0"/>
+        <w:spacing w:before="60" w:after="60"/>
+      </w:pPr>
+      <w:r>
+        <w:t>level planned safety activities including: concept phase, and product development at the</w:t>
+      </w:r>
+    </w:p>
+    <w:p>
+      <w:pPr>
+        <w:widowControl w:val="0"/>
+        <w:spacing w:before="60" w:after="60"/>
+      </w:pPr>
+      <w:r>
+        <w:t>component and sub-system software level in compliance with the item level planned and</w:t>
+      </w:r>
+    </w:p>
+    <w:p>
+      <w:pPr>
+        <w:widowControl w:val="0"/>
+        <w:spacing w:before="60" w:after="60"/>
+      </w:pPr>
+      <w:r>
+        <w:t>safety activities as developed by OEM Functional Safety Manager/Engineer.</w:t>
+      </w:r>
+    </w:p>
+    <w:p>
+      <w:pPr>
+        <w:widowControl w:val="0"/>
+        <w:spacing w:before="60" w:after="60"/>
+      </w:pPr>
+      <w:r>
+        <w:lastRenderedPageBreak/>
+        <w:t>7.</w:t>
+      </w:r>
+      <w:r>
+        <w:t xml:space="preserve"> Appointed Safety Auditor: Plan the safety activities of the safety lifecycle once every</w:t>
+      </w:r>
+    </w:p>
+    <w:p>
+      <w:pPr>
+        <w:widowControl w:val="0"/>
+        <w:spacing w:before="60" w:after="60"/>
+      </w:pPr>
+      <w:r>
+        <w:t>two months.</w:t>
+      </w:r>
+    </w:p>
+    <w:p>
+      <w:pPr>
+        <w:widowControl w:val="0"/>
+        <w:spacing w:before="60" w:after="60"/>
+      </w:pPr>
+      <w:r>
+        <w:t>8.</w:t>
+      </w:r>
+      <w:r>
+        <w:t xml:space="preserve"> Appointed Safety Assessor: Perform functional safety assessment at conclusion of</w:t>
+      </w:r>
+    </w:p>
+    <w:p>
+      <w:pPr>
+        <w:widowControl w:val="0"/>
+        <w:spacing w:before="60" w:after="60"/>
+      </w:pPr>
+      <w:r>
+        <w:t>functional safety activities.</w:t>
+      </w:r>
+    </w:p>
+    <w:p>
+      <w:pPr>
+        <w:widowControl w:val="0"/>
+        <w:spacing w:before="60" w:after="60"/>
+      </w:pPr>
+    </w:p>
     <w:p>
       <w:pPr>
         <w:pStyle w:val="Heading1"/>
         <w:contextualSpacing w:val="0"/>
       </w:pPr>
-      <w:bookmarkStart w:id="21" w:name="_swj0emygbhrm" w:colFirst="0" w:colLast="0"/>
-      <w:bookmarkEnd w:id="21"/>
-      <w:r>
-        <w:t>Development Interface Agreement</w:t>
+      <w:bookmarkStart w:id="22" w:name="_lllavvxrxrdy" w:colFirst="0" w:colLast="0"/>
+      <w:bookmarkEnd w:id="22"/>
+      <w:r>
+        <w:t>Confirmation Measures</w:t>
+      </w:r>
+    </w:p>
+    <w:p>
+      <w:r>
+        <w:t>It serves two main things</w:t>
       </w:r>
     </w:p>
     <w:p/>
     <w:p>
-      <w:pPr>
+      <w:r>
+        <w:t xml:space="preserve">1.The Lane Assistance safety project can </w:t>
+      </w:r>
+      <w:r>
+        <w:t>align</w:t>
+      </w:r>
+      <w:r>
+        <w:t xml:space="preserve"> with ISO26262 or </w:t>
+      </w:r>
+      <w:r>
+        <w:t>tailored</w:t>
+      </w:r>
+      <w:r>
+        <w:t xml:space="preserve"> version.</w:t>
+      </w:r>
+    </w:p>
+    <w:p>
+      <w:r>
+        <w:t xml:space="preserve">2. The lane </w:t>
+      </w:r>
+      <w:r>
+        <w:t>Assistance</w:t>
+      </w:r>
+      <w:r>
+        <w:t xml:space="preserve"> sa</w:t>
+      </w:r>
+      <w:r>
+        <w:t>fety project makes the vehicle safer/reduce risk.</w:t>
+      </w:r>
+    </w:p>
+    <w:p/>
+    <w:p>
+      <w:r>
+        <w:t xml:space="preserve">The confirmation review would ensure that the safety project is ISO26262 compliance/tailed version by an independent appointed safety auditor. The functional safety Audit would ensure that the actual implementation of the project meet the safety plan by an independent appointed auditor. The functional </w:t>
+      </w:r>
+      <w:r>
+        <w:t>safety</w:t>
+      </w:r>
+      <w:r>
+        <w:t xml:space="preserve"> </w:t>
+      </w:r>
+      <w:r>
+        <w:t>assessment</w:t>
+      </w:r>
+      <w:r>
+        <w:t xml:space="preserve"> will ensure that </w:t>
+      </w:r>
+      <w:r>
+        <w:t>plans,</w:t>
+      </w:r>
+      <w:r>
+        <w:t xml:space="preserve"> design and </w:t>
+      </w:r>
+      <w:r>
+        <w:t>developed</w:t>
+      </w:r>
+      <w:r>
+        <w:t xml:space="preserve"> products </w:t>
+      </w:r>
+      <w:r>
+        <w:t xml:space="preserve">actually meet functional safety independent </w:t>
+      </w:r>
+      <w:r>
+        <w:t>appointed achieve</w:t>
+      </w:r>
+      <w:r>
+        <w:t xml:space="preserve"> functional safety by </w:t>
+      </w:r>
+      <w:r>
+        <w:t>an independent appointed safety accessor.</w:t>
+      </w:r>
+    </w:p>
+    <w:p>
+      <w:pPr>
+        <w:pStyle w:val="ListParagraph"/>
+        <w:ind w:left="5400"/>
         <w:rPr>
           <w:b/>
           <w:color w:val="B7B7B7"/>
         </w:rPr>
       </w:pPr>
       <w:r>
-        <w:rPr>
-          <w:b/>
-          <w:color w:val="B7B7B7"/>
-        </w:rPr>
-        <w:t>[Instructions:</w:t>
-      </w:r>
-    </w:p>
-    <w:p>
-      <w:pPr>
-        <w:rPr>
-          <w:b/>
-          <w:color w:val="B7B7B7"/>
-        </w:rPr>
-      </w:pPr>
-      <w:r>
-        <w:rPr>
-          <w:b/>
-          <w:color w:val="B7B7B7"/>
-        </w:rPr>
-        <w:t xml:space="preserve">Assume in this project that you work for the tier-1 organization as described in the above roles table. You are taking on the role of both the functional safety manager and functional safety engineer. </w:t>
-      </w:r>
-    </w:p>
-    <w:p>
-      <w:pPr>
-        <w:rPr>
-          <w:b/>
-          <w:color w:val="B7B7B7"/>
-        </w:rPr>
-      </w:pPr>
-      <w:r>
-        <w:rPr>
-          <w:b/>
-          <w:color w:val="B7B7B7"/>
-        </w:rPr>
         <w:t xml:space="preserve"> </w:t>
       </w:r>
     </w:p>
-    <w:p>
-      <w:pPr>
-        <w:rPr>
-          <w:b/>
-          <w:color w:val="B7B7B7"/>
-        </w:rPr>
-      </w:pPr>
-      <w:r>
-        <w:rPr>
-          <w:b/>
-          <w:color w:val="B7B7B7"/>
-        </w:rPr>
-        <w:t>Please answer the following questions:</w:t>
-      </w:r>
-    </w:p>
-    <w:p>
-      <w:pPr>
-        <w:rPr>
-          <w:b/>
-          <w:color w:val="B7B7B7"/>
-        </w:rPr>
-      </w:pPr>
-    </w:p>
-    <w:p>
-      <w:pPr>
-        <w:numPr>
-          <w:ilvl w:val="0"/>
-          <w:numId w:val="3"/>
-        </w:numPr>
-        <w:ind w:hanging="360"/>
-        <w:contextualSpacing/>
-        <w:rPr>
-          <w:b/>
-          <w:color w:val="B7B7B7"/>
-        </w:rPr>
-      </w:pPr>
-      <w:r>
-        <w:rPr>
-          <w:b/>
-          <w:color w:val="B7B7B7"/>
-        </w:rPr>
-        <w:t xml:space="preserve">What is the </w:t>
-      </w:r>
-      <w:r>
-        <w:rPr>
-          <w:b/>
-          <w:color w:val="B7B7B7"/>
-        </w:rPr>
-        <w:t>purpose of a development interface agreement?</w:t>
-      </w:r>
-    </w:p>
-    <w:p>
-      <w:pPr>
-        <w:rPr>
-          <w:b/>
-          <w:color w:val="B7B7B7"/>
-        </w:rPr>
-      </w:pPr>
-    </w:p>
-    <w:p>
-      <w:pPr>
-        <w:rPr>
-          <w:b/>
-          <w:color w:val="B7B7B7"/>
-        </w:rPr>
-      </w:pPr>
-    </w:p>
-    <w:p>
-      <w:pPr>
-        <w:rPr>
-          <w:b/>
-          <w:color w:val="B7B7B7"/>
-        </w:rPr>
-      </w:pPr>
-    </w:p>
-    <w:p>
-      <w:pPr>
-        <w:numPr>
-          <w:ilvl w:val="0"/>
-          <w:numId w:val="3"/>
-        </w:numPr>
-        <w:ind w:hanging="360"/>
-        <w:contextualSpacing/>
-        <w:rPr>
-          <w:b/>
-          <w:color w:val="B7B7B7"/>
-        </w:rPr>
-      </w:pPr>
-      <w:r>
-        <w:rPr>
-          <w:b/>
-          <w:color w:val="B7B7B7"/>
-        </w:rPr>
-        <w:t>What will be the responsibilities of your company versus the responsibilities of the OEM? Hint: In this project, the OEM is supplying a functioning lane assistance system. Your company needs to analyze and m</w:t>
-      </w:r>
-      <w:r>
-        <w:rPr>
-          <w:b/>
-          <w:color w:val="B7B7B7"/>
-        </w:rPr>
-        <w:t>odify the various sub-systems from a functional safety viewpoint.</w:t>
-      </w:r>
-    </w:p>
-    <w:p>
-      <w:pPr>
-        <w:rPr>
-          <w:b/>
-          <w:color w:val="B7B7B7"/>
-        </w:rPr>
-      </w:pPr>
-      <w:r>
-        <w:rPr>
-          <w:b/>
-          <w:color w:val="B7B7B7"/>
-        </w:rPr>
-        <w:t>]</w:t>
-      </w:r>
-    </w:p>
-    <w:p>
-      <w:pPr>
-        <w:rPr>
-          <w:b/>
-          <w:color w:val="B7B7B7"/>
-        </w:rPr>
-      </w:pPr>
-    </w:p>
-    <w:p>
-      <w:pPr>
-        <w:pStyle w:val="Heading1"/>
-        <w:contextualSpacing w:val="0"/>
-      </w:pPr>
-      <w:bookmarkStart w:id="22" w:name="_lllavvxrxrdy" w:colFirst="0" w:colLast="0"/>
-      <w:bookmarkEnd w:id="22"/>
-      <w:r>
-        <w:t>Confirmation Measures</w:t>
-      </w:r>
-    </w:p>
-    <w:p/>
-    <w:p>
-      <w:pPr>
-        <w:rPr>
-          <w:b/>
-          <w:color w:val="B7B7B7"/>
-        </w:rPr>
-      </w:pPr>
-      <w:r>
-        <w:rPr>
-          <w:b/>
-          <w:color w:val="B7B7B7"/>
-        </w:rPr>
-        <w:t xml:space="preserve">[Instructions: </w:t>
-      </w:r>
-    </w:p>
-    <w:p>
-      <w:pPr>
-        <w:rPr>
-          <w:b/>
-          <w:color w:val="B7B7B7"/>
-        </w:rPr>
-      </w:pPr>
-      <w:r>
-        <w:rPr>
-          <w:b/>
-          <w:color w:val="B7B7B7"/>
-        </w:rPr>
-        <w:t>Please answer the following questions:</w:t>
-      </w:r>
-    </w:p>
-    <w:p>
-      <w:pPr>
-        <w:rPr>
-          <w:b/>
-          <w:color w:val="B7B7B7"/>
-        </w:rPr>
-      </w:pPr>
-    </w:p>
-    <w:p>
-      <w:pPr>
-        <w:numPr>
-          <w:ilvl w:val="0"/>
-          <w:numId w:val="2"/>
-        </w:numPr>
-        <w:ind w:hanging="360"/>
-        <w:contextualSpacing/>
-        <w:rPr>
-          <w:b/>
-          <w:color w:val="B7B7B7"/>
-        </w:rPr>
-      </w:pPr>
-      <w:r>
-        <w:rPr>
-          <w:b/>
-          <w:color w:val="B7B7B7"/>
-        </w:rPr>
-        <w:t>What is the main purpose of confirmation measures?</w:t>
-      </w:r>
-    </w:p>
-    <w:p>
-      <w:pPr>
-        <w:numPr>
-          <w:ilvl w:val="0"/>
-          <w:numId w:val="2"/>
-        </w:numPr>
-        <w:ind w:hanging="360"/>
-        <w:contextualSpacing/>
-        <w:rPr>
-          <w:b/>
-          <w:color w:val="B7B7B7"/>
-        </w:rPr>
-      </w:pPr>
-      <w:r>
-        <w:rPr>
-          <w:b/>
-          <w:color w:val="B7B7B7"/>
-        </w:rPr>
-        <w:t>What is a confirmation review?</w:t>
-      </w:r>
-    </w:p>
-    <w:p>
-      <w:pPr>
-        <w:numPr>
-          <w:ilvl w:val="0"/>
-          <w:numId w:val="2"/>
-        </w:numPr>
-        <w:ind w:hanging="360"/>
-        <w:contextualSpacing/>
-        <w:rPr>
-          <w:b/>
-          <w:color w:val="B7B7B7"/>
-        </w:rPr>
-      </w:pPr>
-      <w:r>
-        <w:rPr>
-          <w:b/>
-          <w:color w:val="B7B7B7"/>
-        </w:rPr>
-        <w:t>What is a functional safet</w:t>
-      </w:r>
-      <w:r>
-        <w:rPr>
-          <w:b/>
-          <w:color w:val="B7B7B7"/>
-        </w:rPr>
-        <w:t>y audit?</w:t>
-      </w:r>
-    </w:p>
-    <w:p>
-      <w:pPr>
-        <w:numPr>
-          <w:ilvl w:val="0"/>
-          <w:numId w:val="2"/>
-        </w:numPr>
-        <w:ind w:hanging="360"/>
-        <w:contextualSpacing/>
-        <w:rPr>
-          <w:b/>
-          <w:color w:val="B7B7B7"/>
-        </w:rPr>
-      </w:pPr>
-      <w:r>
-        <w:rPr>
-          <w:b/>
-          <w:color w:val="B7B7B7"/>
-        </w:rPr>
-        <w:t>What is a functional safety assessment?</w:t>
-      </w:r>
-    </w:p>
-    <w:p>
-      <w:pPr>
-        <w:rPr>
-          <w:b/>
-          <w:color w:val="B7B7B7"/>
-        </w:rPr>
-      </w:pPr>
-      <w:r>
-        <w:rPr>
-          <w:b/>
-          <w:color w:val="B7B7B7"/>
-        </w:rPr>
-        <w:t>]</w:t>
-      </w:r>
-    </w:p>
-    <w:p>
-      <w:pPr>
-        <w:rPr>
-          <w:b/>
-          <w:color w:val="B7B7B7"/>
-        </w:rPr>
-      </w:pPr>
-    </w:p>
-    <w:p>
-      <w:pPr>
-        <w:rPr>
-          <w:b/>
-          <w:color w:val="B7B7B7"/>
-        </w:rPr>
-      </w:pPr>
-    </w:p>
-    <w:p>
-      <w:r>
-        <w:pict w14:anchorId="0827E731">
-          <v:rect id="_x0000_i1025" style="width:0;height:1.5pt" o:hralign="center" o:hrstd="t" o:hr="t" fillcolor="#a0a0a0" stroked="f"/>
-        </w:pict>
-      </w:r>
-    </w:p>
-    <w:p>
-      <w:r>
-        <w:lastRenderedPageBreak/>
-        <w:t xml:space="preserve">A safety plan could have other sections that we are not including here. For example, a safety plan would probably contain a complete project schedule. </w:t>
-      </w:r>
-    </w:p>
-    <w:p/>
-    <w:p>
-      <w:r>
-        <w:t>There might also be a "Supporting Process Management" section that would cover "Part 8: Supporting Proc</w:t>
-      </w:r>
-      <w:r>
-        <w:t>esses" of the ISO 26262 functional safety standard. This would include descriptions of how the company handles requirements management, change management, configuration management, documentation management, and software tool usage and confidence.</w:t>
-      </w:r>
-    </w:p>
-    <w:p/>
-    <w:p>
-      <w:r>
-        <w:t>Similarl</w:t>
-      </w:r>
-      <w:r>
-        <w:t>y, a confirmation measures section would go into more detail about how each confirmation will be carried out.</w:t>
-      </w:r>
-    </w:p>
     <w:sectPr>
-      <w:footerReference w:type="default" r:id="rId12"/>
+      <w:footerReference w:type="default" r:id="rId11"/>
       <w:pgSz w:w="12240" w:h="15840"/>
       <w:pgMar w:top="1440" w:right="1440" w:bottom="1440" w:left="1440" w:header="0" w:footer="720" w:gutter="0"/>
       <w:pgNumType w:start="1"/>
@@ -3845,6 +3619,95 @@
 <file path=word/numbering.xml><?xml version="1.0" encoding="utf-8"?>
 <w:numbering xmlns:wpc="http://schemas.microsoft.com/office/word/2010/wordprocessingCanvas" xmlns:cx="http://schemas.microsoft.com/office/drawing/2014/chartex" xmlns:cx1="http://schemas.microsoft.com/office/drawing/2015/9/8/chartex" xmlns:cx2="http://schemas.microsoft.com/office/drawing/2015/10/21/chartex" xmlns:cx3="http://schemas.microsoft.com/office/drawing/2016/5/9/chartex" xmlns:cx4="http://schemas.microsoft.com/office/drawing/2016/5/10/chartex" xmlns:cx5="http://schemas.microsoft.com/office/drawing/2016/5/11/chartex" xmlns:cx6="http://schemas.microsoft.com/office/drawing/2016/5/12/chartex" xmlns:cx7="http://schemas.microsoft.com/office/drawing/2016/5/13/chartex" xmlns:cx8="http://schemas.microsoft.com/office/drawing/2016/5/14/chartex" xmlns:mc="http://schemas.openxmlformats.org/markup-compatibility/2006" xmlns:aink="http://schemas.microsoft.com/office/drawing/2016/ink" xmlns:am3d="http://schemas.microsoft.com/office/drawing/2017/model3d" xmlns:o="urn:schemas-microsoft-com:office:office" xmlns:r="http://schemas.openxmlformats.org/officeDocument/2006/relationships" xmlns:m="http://schemas.openxmlformats.org/officeDocument/2006/math" xmlns:v="urn:schemas-microsoft-com:vml" xmlns:wp14="http://schemas.microsoft.com/office/word/2010/wordprocessingDrawing" xmlns:wp="http://schemas.openxmlformats.org/drawingml/2006/wordprocessingDrawing" xmlns:w10="urn:schemas-microsoft-com:office:word" xmlns:w="http://schemas.openxmlformats.org/wordprocessingml/2006/main" xmlns:w14="http://schemas.microsoft.com/office/word/2010/wordml" xmlns:w15="http://schemas.microsoft.com/office/word/2012/wordml" xmlns:w16cid="http://schemas.microsoft.com/office/word/2016/wordml/cid" xmlns:w16se="http://schemas.microsoft.com/office/word/2015/wordml/symex" xmlns:wpg="http://schemas.microsoft.com/office/word/2010/wordprocessingGroup" xmlns:wpi="http://schemas.microsoft.com/office/word/2010/wordprocessingInk" xmlns:wne="http://schemas.microsoft.com/office/word/2006/wordml" xmlns:wps="http://schemas.microsoft.com/office/word/2010/wordprocessingShape" mc:Ignorable="w14 w15 w16se w16cid wp14">
   <w:abstractNum w:abstractNumId="0" w15:restartNumberingAfterBreak="0">
+    <w:nsid w:val="09D26E5E"/>
+    <w:multiLevelType w:val="hybridMultilevel"/>
+    <w:tmpl w:val="E8B4E21A"/>
+    <w:lvl w:ilvl="0" w:tplc="5B44BC4A">
+      <w:start w:val="1"/>
+      <w:numFmt w:val="decimal"/>
+      <w:lvlText w:val="%1."/>
+      <w:lvlJc w:val="left"/>
+      <w:pPr>
+        <w:ind w:left="720" w:hanging="360"/>
+      </w:pPr>
+      <w:rPr>
+        <w:rFonts w:hint="default"/>
+      </w:rPr>
+    </w:lvl>
+    <w:lvl w:ilvl="1" w:tplc="40090019" w:tentative="1">
+      <w:start w:val="1"/>
+      <w:numFmt w:val="lowerLetter"/>
+      <w:lvlText w:val="%2."/>
+      <w:lvlJc w:val="left"/>
+      <w:pPr>
+        <w:ind w:left="1440" w:hanging="360"/>
+      </w:pPr>
+    </w:lvl>
+    <w:lvl w:ilvl="2" w:tplc="4009001B" w:tentative="1">
+      <w:start w:val="1"/>
+      <w:numFmt w:val="lowerRoman"/>
+      <w:lvlText w:val="%3."/>
+      <w:lvlJc w:val="right"/>
+      <w:pPr>
+        <w:ind w:left="2160" w:hanging="180"/>
+      </w:pPr>
+    </w:lvl>
+    <w:lvl w:ilvl="3" w:tplc="4009000F" w:tentative="1">
+      <w:start w:val="1"/>
+      <w:numFmt w:val="decimal"/>
+      <w:lvlText w:val="%4."/>
+      <w:lvlJc w:val="left"/>
+      <w:pPr>
+        <w:ind w:left="2880" w:hanging="360"/>
+      </w:pPr>
+    </w:lvl>
+    <w:lvl w:ilvl="4" w:tplc="40090019" w:tentative="1">
+      <w:start w:val="1"/>
+      <w:numFmt w:val="lowerLetter"/>
+      <w:lvlText w:val="%5."/>
+      <w:lvlJc w:val="left"/>
+      <w:pPr>
+        <w:ind w:left="3600" w:hanging="360"/>
+      </w:pPr>
+    </w:lvl>
+    <w:lvl w:ilvl="5" w:tplc="4009001B" w:tentative="1">
+      <w:start w:val="1"/>
+      <w:numFmt w:val="lowerRoman"/>
+      <w:lvlText w:val="%6."/>
+      <w:lvlJc w:val="right"/>
+      <w:pPr>
+        <w:ind w:left="4320" w:hanging="180"/>
+      </w:pPr>
+    </w:lvl>
+    <w:lvl w:ilvl="6" w:tplc="4009000F" w:tentative="1">
+      <w:start w:val="1"/>
+      <w:numFmt w:val="decimal"/>
+      <w:lvlText w:val="%7."/>
+      <w:lvlJc w:val="left"/>
+      <w:pPr>
+        <w:ind w:left="5040" w:hanging="360"/>
+      </w:pPr>
+    </w:lvl>
+    <w:lvl w:ilvl="7" w:tplc="40090019" w:tentative="1">
+      <w:start w:val="1"/>
+      <w:numFmt w:val="lowerLetter"/>
+      <w:lvlText w:val="%8."/>
+      <w:lvlJc w:val="left"/>
+      <w:pPr>
+        <w:ind w:left="5760" w:hanging="360"/>
+      </w:pPr>
+    </w:lvl>
+    <w:lvl w:ilvl="8" w:tplc="4009001B" w:tentative="1">
+      <w:start w:val="1"/>
+      <w:numFmt w:val="lowerRoman"/>
+      <w:lvlText w:val="%9."/>
+      <w:lvlJc w:val="right"/>
+      <w:pPr>
+        <w:ind w:left="6480" w:hanging="180"/>
+      </w:pPr>
+    </w:lvl>
+  </w:abstractNum>
+  <w:abstractNum w:abstractNumId="1" w15:restartNumberingAfterBreak="0">
     <w:nsid w:val="122A0F51"/>
     <w:multiLevelType w:val="multilevel"/>
     <w:tmpl w:val="6D3C0AB6"/>
@@ -3957,7 +3820,7 @@
       </w:rPr>
     </w:lvl>
   </w:abstractNum>
-  <w:abstractNum w:abstractNumId="1" w15:restartNumberingAfterBreak="0">
+  <w:abstractNum w:abstractNumId="2" w15:restartNumberingAfterBreak="0">
     <w:nsid w:val="1B182DDF"/>
     <w:multiLevelType w:val="multilevel"/>
     <w:tmpl w:val="E9D8C92C"/>
@@ -4070,7 +3933,7 @@
       </w:rPr>
     </w:lvl>
   </w:abstractNum>
-  <w:abstractNum w:abstractNumId="2" w15:restartNumberingAfterBreak="0">
+  <w:abstractNum w:abstractNumId="3" w15:restartNumberingAfterBreak="0">
     <w:nsid w:val="2B3C551D"/>
     <w:multiLevelType w:val="multilevel"/>
     <w:tmpl w:val="E1645466"/>
@@ -4184,13 +4047,16 @@
     </w:lvl>
   </w:abstractNum>
   <w:num w:numId="1">
-    <w:abstractNumId w:val="0"/>
+    <w:abstractNumId w:val="1"/>
   </w:num>
   <w:num w:numId="2">
-    <w:abstractNumId w:val="1"/>
+    <w:abstractNumId w:val="2"/>
   </w:num>
   <w:num w:numId="3">
-    <w:abstractNumId w:val="2"/>
+    <w:abstractNumId w:val="3"/>
+  </w:num>
+  <w:num w:numId="4">
+    <w:abstractNumId w:val="0"/>
   </w:num>
 </w:numbering>
 </file>
@@ -4845,6 +4711,17 @@
       </w:tblCellMar>
     </w:tblPr>
   </w:style>
+  <w:style w:type="paragraph" w:styleId="ListParagraph">
+    <w:name w:val="List Paragraph"/>
+    <w:basedOn w:val="Normal"/>
+    <w:uiPriority w:val="34"/>
+    <w:qFormat/>
+    <w:rsid w:val="00BA5071"/>
+    <w:pPr>
+      <w:ind w:left="720"/>
+      <w:contextualSpacing/>
+    </w:pPr>
+  </w:style>
 </w:styles>
 </file>
 

</xml_diff>